<commit_message>
Slight change in description of labels.
</commit_message>
<xml_diff>
--- a/pm_classification/2021/Short description of algorithmic classification of Pubmed.docx
+++ b/pm_classification/2021/Short description of algorithmic classification of Pubmed.docx
@@ -660,7 +660,7 @@
         <w:rPr>
           <w:lang w:val="en-GB"/>
         </w:rPr>
-        <w:t xml:space="preserve"> author keywords, </w:t>
+        <w:t xml:space="preserve"> </w:t>
       </w:r>
       <w:r>
         <w:rPr>
@@ -755,8 +755,6 @@
         </w:rPr>
         <w:t xml:space="preserve">  </w:t>
       </w:r>
-      <w:bookmarkStart w:id="0" w:name="_GoBack"/>
-      <w:bookmarkEnd w:id="0"/>
     </w:p>
     <w:p>
       <w:pPr>
@@ -773,7 +771,21 @@
         <w:rPr>
           <w:lang w:val="en-GB"/>
         </w:rPr>
-        <w:t>Example of classification of a publication</w:t>
+        <w:t xml:space="preserve">Example of </w:t>
+      </w:r>
+      <w:r>
+        <w:rPr>
+          <w:lang w:val="en-GB"/>
+        </w:rPr>
+        <w:t xml:space="preserve">the </w:t>
+      </w:r>
+      <w:bookmarkStart w:id="0" w:name="_GoBack"/>
+      <w:bookmarkEnd w:id="0"/>
+      <w:r>
+        <w:rPr>
+          <w:lang w:val="en-GB"/>
+        </w:rPr>
+        <w:t>classification of a publication</w:t>
       </w:r>
     </w:p>
     <w:p>
@@ -1433,7 +1445,7 @@
           <w:rPr>
             <w:noProof/>
           </w:rPr>
-          <w:t>1</w:t>
+          <w:t>2</w:t>
         </w:r>
         <w:r>
           <w:fldChar w:fldCharType="end"/>
@@ -3263,7 +3275,7 @@
 </file>
 
 <file path=customXml/itemProps1.xml><?xml version="1.0" encoding="utf-8"?>
-<ds:datastoreItem xmlns:ds="http://schemas.openxmlformats.org/officeDocument/2006/customXml" ds:itemID="{84FC0A6B-EC25-46FE-9CE6-34CE3B26A0D1}">
+<ds:datastoreItem xmlns:ds="http://schemas.openxmlformats.org/officeDocument/2006/customXml" ds:itemID="{E277C918-3F53-48EF-B25C-55E46ED5E41E}">
   <ds:schemaRefs>
     <ds:schemaRef ds:uri="http://schemas.openxmlformats.org/officeDocument/2006/bibliography"/>
   </ds:schemaRefs>

</xml_diff>